<commit_message>
Module 8 Exercise 1
</commit_message>
<xml_diff>
--- a/exercises/Angular Best Friends Module 2 Exercise1.docx
+++ b/exercises/Angular Best Friends Module 2 Exercise1.docx
@@ -432,37 +432,6 @@
           <w:szCs w:val="24"/>
         </w:rPr>
       </w:pPr>
-      <w:proofErr w:type="spellStart"/>
-      <w:r>
-        <w:rPr>
-          <w:i/>
-          <w:color w:val="4472C4" w:themeColor="accent1"/>
-          <w:sz w:val="24"/>
-          <w:szCs w:val="24"/>
-        </w:rPr>
-        <w:t>npm</w:t>
-      </w:r>
-      <w:proofErr w:type="spellEnd"/>
-      <w:r>
-        <w:rPr>
-          <w:i/>
-          <w:color w:val="4472C4" w:themeColor="accent1"/>
-          <w:sz w:val="24"/>
-          <w:szCs w:val="24"/>
-        </w:rPr>
-        <w:t xml:space="preserve"> install @angular-devkit/core</w:t>
-      </w:r>
-    </w:p>
-    <w:p>
-      <w:pPr>
-        <w:ind w:firstLine="720"/>
-        <w:rPr>
-          <w:i/>
-          <w:color w:val="4472C4" w:themeColor="accent1"/>
-          <w:sz w:val="24"/>
-          <w:szCs w:val="24"/>
-        </w:rPr>
-      </w:pPr>
       <w:r>
         <w:rPr>
           <w:i/>
@@ -4561,7 +4530,25 @@
           <w:szCs w:val="21"/>
           <w:lang w:val="en-GB" w:eastAsia="en-GB"/>
         </w:rPr>
-        <w:t xml:space="preserve"> In “app-</w:t>
+        <w:t xml:space="preserve"> In “</w:t>
+      </w:r>
+      <w:r>
+        <w:rPr>
+          <w:rFonts w:ascii="Consolas" w:eastAsia="Times New Roman" w:hAnsi="Consolas" w:cs="Times New Roman"/>
+          <w:sz w:val="21"/>
+          <w:szCs w:val="21"/>
+          <w:lang w:val="en-GB" w:eastAsia="en-GB"/>
+        </w:rPr>
+        <w:t>about</w:t>
+      </w:r>
+      <w:r>
+        <w:rPr>
+          <w:rFonts w:ascii="Consolas" w:eastAsia="Times New Roman" w:hAnsi="Consolas" w:cs="Times New Roman"/>
+          <w:sz w:val="21"/>
+          <w:szCs w:val="21"/>
+          <w:lang w:val="en-GB" w:eastAsia="en-GB"/>
+        </w:rPr>
+        <w:t>-</w:t>
       </w:r>
       <w:proofErr w:type="spellStart"/>
       <w:proofErr w:type="gramStart"/>
@@ -6473,7 +6460,18 @@
           <w:szCs w:val="21"/>
           <w:lang w:val="en-GB" w:eastAsia="en-GB"/>
         </w:rPr>
-        <w:t>Bow we have a basic setup that we can simply follow when we add new components to existing modules or when we add new feature modules. Let’s continue by adding a new component called “Contact” to the about module and check out how routing works.</w:t>
+        <w:t>N</w:t>
+      </w:r>
+      <w:bookmarkStart w:id="0" w:name="_GoBack"/>
+      <w:bookmarkEnd w:id="0"/>
+      <w:r>
+        <w:rPr>
+          <w:rFonts w:ascii="Consolas" w:eastAsia="Times New Roman" w:hAnsi="Consolas" w:cs="Times New Roman"/>
+          <w:sz w:val="21"/>
+          <w:szCs w:val="21"/>
+          <w:lang w:val="en-GB" w:eastAsia="en-GB"/>
+        </w:rPr>
+        <w:t>ow we have a basic setup that we can simply follow when we add new components to existing modules or when we add new feature modules. Let’s continue by adding a new component called “Contact” to the about module and check out how routing works.</w:t>
       </w:r>
     </w:p>
     <w:p>
@@ -7595,8 +7593,6 @@
         </w:rPr>
         <w:t>Following the same steps create a customers feature module and wire it up so that everything works fine and we are able to navigate to localhost4200/customers</w:t>
       </w:r>
-      <w:bookmarkStart w:id="0" w:name="_GoBack"/>
-      <w:bookmarkEnd w:id="0"/>
     </w:p>
     <w:sectPr>
       <w:pgSz w:w="12240" w:h="15840"/>

</xml_diff>